<commit_message>
before proper prior estimation and fitting to data
</commit_message>
<xml_diff>
--- a/reports/Research_Summary_MG_2017_09_14.docx
+++ b/reports/Research_Summary_MG_2017_09_14.docx
@@ -227,8 +227,6 @@
       <w:r>
         <w:t xml:space="preserve">. </w:t>
       </w:r>
-      <w:bookmarkStart w:id="0" w:name="_GoBack"/>
-      <w:bookmarkEnd w:id="0"/>
       <w:r>
         <w:t>Two</w:t>
       </w:r>
@@ -263,29 +261,13 @@
         <w:t xml:space="preserve">“unfair” </w:t>
       </w:r>
       <w:r>
-        <w:t>offer will be rejected (</w:t>
-      </w:r>
-      <w:proofErr w:type="spellStart"/>
-      <w:r>
-        <w:t>Oo</w:t>
-      </w:r>
-      <w:r>
-        <w:t>sterbeek</w:t>
-      </w:r>
-      <w:proofErr w:type="spellEnd"/>
-      <w:r>
-        <w:t xml:space="preserve"> et al., 2004</w:t>
-      </w:r>
-      <w:r>
-        <w:t xml:space="preserve">; </w:t>
-      </w:r>
-      <w:proofErr w:type="spellStart"/>
-      <w:r>
-        <w:t>Thaler</w:t>
-      </w:r>
-      <w:proofErr w:type="spellEnd"/>
-      <w:r>
-        <w:t xml:space="preserve">, 1988). </w:t>
+        <w:t>offer will be rejected (Oo</w:t>
+      </w:r>
+      <w:r>
+        <w:t>sterbeek et al., 2004</w:t>
+      </w:r>
+      <w:r>
+        <w:t xml:space="preserve">; Thaler, 1988). </w:t>
       </w:r>
       <w:r>
         <w:t xml:space="preserve">In </w:t>
@@ -547,23 +529,23 @@
       <w:pPr>
         <w:spacing w:line="480" w:lineRule="auto"/>
       </w:pPr>
-      <w:commentRangeStart w:id="1"/>
+      <w:commentRangeStart w:id="0"/>
       <w:r>
         <w:t>Design</w:t>
       </w:r>
-      <w:commentRangeEnd w:id="1"/>
+      <w:commentRangeEnd w:id="0"/>
       <w:r>
         <w:rPr>
           <w:rStyle w:val="CommentReference"/>
         </w:rPr>
-        <w:commentReference w:id="1"/>
+        <w:commentReference w:id="0"/>
       </w:r>
     </w:p>
     <w:p>
       <w:pPr>
         <w:spacing w:line="480" w:lineRule="auto"/>
       </w:pPr>
-      <w:commentRangeStart w:id="2"/>
+      <w:commentRangeStart w:id="1"/>
       <w:r>
         <w:t>Each p</w:t>
       </w:r>
@@ -582,7 +564,7 @@
       <w:r>
         <w:t xml:space="preserve"> in two different conditions: social (in which they are playing against other individuals), and computer (in which they are explicitly playing against a computerized algorithm programmed to mimic the acceptance threshold distributions of the real individuals). </w:t>
       </w:r>
-      <w:commentRangeEnd w:id="2"/>
+      <w:commentRangeEnd w:id="1"/>
       <w:r>
         <w:t xml:space="preserve">In both of these conditions </w:t>
       </w:r>
@@ -590,7 +572,7 @@
         <w:rPr>
           <w:rStyle w:val="CommentReference"/>
         </w:rPr>
-        <w:commentReference w:id="2"/>
+        <w:commentReference w:id="1"/>
       </w:r>
       <w:r>
         <w:t>proposers will play ag</w:t>
@@ -1488,7 +1470,6 @@
         </w:rPr>
         <w:t xml:space="preserve"> </w:t>
       </w:r>
-      <w:proofErr w:type="gramStart"/>
       <w:r>
         <w:rPr>
           <w:rStyle w:val="s1"/>
@@ -1528,7 +1509,6 @@
         </w:rPr>
         <w:t>𝒕</w:t>
       </w:r>
-      <w:proofErr w:type="gramEnd"/>
       <w:r>
         <w:rPr>
           <w:rStyle w:val="s3"/>
@@ -1738,7 +1718,6 @@
         </w:rPr>
         <w:t xml:space="preserve"> </w:t>
       </w:r>
-      <w:proofErr w:type="gramStart"/>
       <w:r>
         <w:rPr>
           <w:rStyle w:val="s1"/>
@@ -1778,7 +1757,6 @@
         </w:rPr>
         <w:t>𝒕</w:t>
       </w:r>
-      <w:proofErr w:type="gramEnd"/>
       <w:r>
         <w:rPr>
           <w:rStyle w:val="s3"/>
@@ -2019,7 +1997,6 @@
         </w:rPr>
         <w:t>=[</w:t>
       </w:r>
-      <w:proofErr w:type="gramStart"/>
       <w:r>
         <w:rPr>
           <w:rFonts w:eastAsia="Cambria Math" w:cs="Cambria Math"/>
@@ -2058,7 +2035,6 @@
         </w:rPr>
         <w:t>𝒕</w:t>
       </w:r>
-      <w:proofErr w:type="gramEnd"/>
       <w:r>
         <w:rPr>
           <w:rFonts w:ascii="Times New Roman" w:hAnsi="Times New Roman"/>
@@ -2583,7 +2559,6 @@
         </w:rPr>
         <w:t xml:space="preserve"> </w:t>
       </w:r>
-      <w:proofErr w:type="gramStart"/>
       <w:r>
         <w:rPr>
           <w:rStyle w:val="s1"/>
@@ -2623,7 +2598,6 @@
         </w:rPr>
         <w:t>𝒕</w:t>
       </w:r>
-      <w:proofErr w:type="gramEnd"/>
       <w:r>
         <w:rPr>
           <w:rStyle w:val="s1"/>
@@ -2862,7 +2836,6 @@
           <w:szCs w:val="24"/>
         </w:rPr>
       </w:pPr>
-      <w:proofErr w:type="gramStart"/>
       <w:r>
         <w:rPr>
           <w:rFonts w:eastAsia="Cambria Math" w:cs="Cambria Math"/>
@@ -2902,7 +2875,6 @@
         </w:rPr>
         <w:t>𝒕</w:t>
       </w:r>
-      <w:proofErr w:type="gramEnd"/>
       <w:r>
         <w:rPr>
           <w:rFonts w:ascii="Times New Roman" w:hAnsi="Times New Roman"/>
@@ -3161,11 +3133,13 @@
         <w:pStyle w:val="p2"/>
         <w:spacing w:line="480" w:lineRule="auto"/>
         <w:rPr>
-          <w:rFonts w:ascii="Times New Roman" w:hAnsi="Times New Roman" w:cs="Times New Roman"/>
+          <w:rFonts w:ascii="Cambria Math" w:eastAsia="Cambria Math" w:hAnsi="Cambria Math" w:cs="Cambria Math"/>
           <w:sz w:val="24"/>
           <w:szCs w:val="24"/>
         </w:rPr>
       </w:pPr>
+      <w:bookmarkStart w:id="2" w:name="_GoBack"/>
+      <w:bookmarkEnd w:id="2"/>
       <w:r>
         <w:rPr>
           <w:rStyle w:val="s1"/>
@@ -3424,18 +3398,8 @@
           <w:sz w:val="24"/>
           <w:szCs w:val="24"/>
         </w:rPr>
-        <w:t xml:space="preserve">according to a </w:t>
-      </w:r>
-      <w:proofErr w:type="spellStart"/>
-      <w:r>
-        <w:rPr>
-          <w:rFonts w:ascii="Times New Roman" w:hAnsi="Times New Roman" w:cs="Times New Roman"/>
-          <w:sz w:val="24"/>
-          <w:szCs w:val="24"/>
-        </w:rPr>
-        <w:t>softmax</w:t>
-      </w:r>
-      <w:proofErr w:type="spellEnd"/>
+        <w:t>according to a softmax</w:t>
+      </w:r>
       <w:r>
         <w:rPr>
           <w:rFonts w:ascii="Times New Roman" w:hAnsi="Times New Roman" w:cs="Times New Roman"/>
@@ -3476,7 +3440,7 @@
     </w:p>
     <w:p>
       <w:pPr>
-        <w:pStyle w:val="p4"/>
+        <w:pStyle w:val="p3"/>
         <w:spacing w:line="480" w:lineRule="auto"/>
         <w:rPr>
           <w:rStyle w:val="s1"/>
@@ -3531,7 +3495,6 @@
         </w:rPr>
         <w:t>=</w:t>
       </w:r>
-      <w:proofErr w:type="gramStart"/>
       <w:r>
         <w:rPr>
           <w:rStyle w:val="s1"/>
@@ -3577,7 +3540,6 @@
         </w:rPr>
         <w:t>=</w:t>
       </w:r>
-      <w:proofErr w:type="gramEnd"/>
       <w:r>
         <w:rPr>
           <w:rStyle w:val="s1"/>
@@ -3589,54 +3551,142 @@
       </w:r>
       <w:r>
         <w:rPr>
-          <w:rStyle w:val="s3"/>
-          <w:rFonts w:eastAsia="Cambria Math" w:cs="Cambria Math"/>
-          <w:sz w:val="24"/>
-          <w:szCs w:val="24"/>
-          <w:vertAlign w:val="subscript"/>
-        </w:rPr>
-        <w:t>𝒆</w:t>
-      </w:r>
-      <w:r>
-        <w:rPr>
-          <w:rFonts w:eastAsia="Cambria Math" w:cs="Cambria Math"/>
-          <w:sz w:val="24"/>
-          <w:szCs w:val="24"/>
-        </w:rPr>
-        <w:t>𝜷</w:t>
-      </w:r>
-      <w:r>
-        <w:rPr>
+          <w:rStyle w:val="s1"/>
           <w:rFonts w:ascii="Times New Roman" w:hAnsi="Times New Roman"/>
           <w:sz w:val="24"/>
           <w:szCs w:val="24"/>
         </w:rPr>
-        <w:t>×</w:t>
-      </w:r>
-      <w:r>
-        <w:rPr>
-          <w:rFonts w:eastAsia="Cambria Math" w:cs="Cambria Math"/>
-          <w:sz w:val="24"/>
-          <w:szCs w:val="24"/>
-        </w:rPr>
-        <w:t>𝑽</w:t>
-      </w:r>
-      <w:r>
-        <w:rPr>
-          <w:rFonts w:eastAsia="Cambria Math" w:cs="Cambria Math"/>
-          <w:sz w:val="24"/>
-          <w:szCs w:val="24"/>
-          <w:vertAlign w:val="subscript"/>
-        </w:rPr>
-        <w:t>𝒊</w:t>
-      </w:r>
+        <w:t xml:space="preserve"> </w:t>
+      </w:r>
+      <m:oMath>
+        <m:f>
+          <m:fPr>
+            <m:ctrlPr>
+              <w:rPr>
+                <w:i/>
+                <w:sz w:val="28"/>
+                <w:szCs w:val="28"/>
+              </w:rPr>
+            </m:ctrlPr>
+          </m:fPr>
+          <m:num>
+            <m:r>
+              <w:rPr>
+                <w:sz w:val="28"/>
+                <w:szCs w:val="28"/>
+              </w:rPr>
+              <m:t>eβ×</m:t>
+            </m:r>
+            <m:sSub>
+              <m:sSubPr>
+                <m:ctrlPr>
+                  <w:rPr>
+                    <w:i/>
+                    <w:sz w:val="28"/>
+                    <w:szCs w:val="28"/>
+                  </w:rPr>
+                </m:ctrlPr>
+              </m:sSubPr>
+              <m:e>
+                <m:r>
+                  <w:rPr>
+                    <w:sz w:val="28"/>
+                    <w:szCs w:val="28"/>
+                  </w:rPr>
+                  <m:t>V</m:t>
+                </m:r>
+              </m:e>
+              <m:sub>
+                <m:r>
+                  <w:rPr>
+                    <w:sz w:val="28"/>
+                    <w:szCs w:val="28"/>
+                  </w:rPr>
+                  <m:t>i</m:t>
+                </m:r>
+              </m:sub>
+            </m:sSub>
+          </m:num>
+          <m:den>
+            <m:nary>
+              <m:naryPr>
+                <m:chr m:val="∑"/>
+                <m:limLoc m:val="subSup"/>
+                <m:ctrlPr>
+                  <w:rPr>
+                    <w:i/>
+                    <w:sz w:val="28"/>
+                    <w:szCs w:val="28"/>
+                  </w:rPr>
+                </m:ctrlPr>
+              </m:naryPr>
+              <m:sub>
+                <m:r>
+                  <w:rPr>
+                    <w:sz w:val="28"/>
+                    <w:szCs w:val="28"/>
+                  </w:rPr>
+                  <m:t>j=1</m:t>
+                </m:r>
+              </m:sub>
+              <m:sup>
+                <m:r>
+                  <w:rPr>
+                    <w:sz w:val="28"/>
+                    <w:szCs w:val="28"/>
+                  </w:rPr>
+                  <m:t>n</m:t>
+                </m:r>
+              </m:sup>
+              <m:e>
+                <m:r>
+                  <w:rPr>
+                    <w:sz w:val="28"/>
+                    <w:szCs w:val="28"/>
+                  </w:rPr>
+                  <m:t>β×</m:t>
+                </m:r>
+                <m:sSub>
+                  <m:sSubPr>
+                    <m:ctrlPr>
+                      <w:rPr>
+                        <w:i/>
+                        <w:sz w:val="28"/>
+                        <w:szCs w:val="28"/>
+                      </w:rPr>
+                    </m:ctrlPr>
+                  </m:sSubPr>
+                  <m:e>
+                    <m:r>
+                      <w:rPr>
+                        <w:sz w:val="28"/>
+                        <w:szCs w:val="28"/>
+                      </w:rPr>
+                      <m:t>V</m:t>
+                    </m:r>
+                  </m:e>
+                  <m:sub>
+                    <m:r>
+                      <w:rPr>
+                        <w:sz w:val="28"/>
+                        <w:szCs w:val="28"/>
+                      </w:rPr>
+                      <m:t>i</m:t>
+                    </m:r>
+                  </m:sub>
+                </m:sSub>
+              </m:e>
+            </m:nary>
+          </m:den>
+        </m:f>
+      </m:oMath>
       <w:r>
         <w:rPr>
           <w:rFonts w:ascii="Times New Roman" w:hAnsi="Times New Roman"/>
           <w:sz w:val="24"/>
           <w:szCs w:val="24"/>
         </w:rPr>
-        <w:t xml:space="preserve"> </w:t>
+        <w:t xml:space="preserve">  </w:t>
       </w:r>
       <w:r>
         <w:rPr>
@@ -3644,7 +3694,7 @@
           <w:sz w:val="24"/>
           <w:szCs w:val="24"/>
         </w:rPr>
-        <w:t xml:space="preserve"> / </w:t>
+        <w:tab/>
       </w:r>
       <w:r>
         <w:rPr>
@@ -3652,83 +3702,10 @@
           <w:sz w:val="24"/>
           <w:szCs w:val="24"/>
         </w:rPr>
-        <w:sym w:font="Symbol" w:char="F053"/>
-      </w:r>
-      <w:r>
-        <w:rPr>
-          <w:rFonts w:eastAsia="Cambria Math" w:cs="Cambria Math"/>
-          <w:sz w:val="24"/>
-          <w:szCs w:val="24"/>
-          <w:vertAlign w:val="subscript"/>
-        </w:rPr>
-        <w:t>𝒋</w:t>
-      </w:r>
-      <w:r>
-        <w:rPr>
-          <w:rFonts w:ascii="Times New Roman" w:hAnsi="Times New Roman"/>
-          <w:sz w:val="24"/>
-          <w:szCs w:val="24"/>
-          <w:vertAlign w:val="subscript"/>
-        </w:rPr>
-        <w:t>=</w:t>
-      </w:r>
-      <w:r>
-        <w:rPr>
-          <w:rFonts w:eastAsia="Cambria Math" w:cs="Cambria Math"/>
-          <w:sz w:val="24"/>
-          <w:szCs w:val="24"/>
-          <w:vertAlign w:val="subscript"/>
-        </w:rPr>
-        <w:t>𝟏</w:t>
-      </w:r>
-      <w:r>
-        <w:rPr>
-          <w:rStyle w:val="s3"/>
-          <w:rFonts w:eastAsia="Cambria Math" w:cs="Cambria Math"/>
-          <w:sz w:val="24"/>
-          <w:szCs w:val="24"/>
-        </w:rPr>
-        <w:t>𝜷</w:t>
-      </w:r>
-      <w:r>
-        <w:rPr>
-          <w:rStyle w:val="s3"/>
-          <w:rFonts w:ascii="Times New Roman" w:hAnsi="Times New Roman"/>
-          <w:sz w:val="24"/>
-          <w:szCs w:val="24"/>
-        </w:rPr>
-        <w:t>×</w:t>
-      </w:r>
-      <w:r>
-        <w:rPr>
-          <w:rStyle w:val="s3"/>
-          <w:rFonts w:eastAsia="Cambria Math" w:cs="Cambria Math"/>
-          <w:sz w:val="24"/>
-          <w:szCs w:val="24"/>
-        </w:rPr>
-        <w:t>𝑽</w:t>
-      </w:r>
-      <w:r>
-        <w:rPr>
-          <w:rFonts w:eastAsia="Cambria Math" w:cs="Cambria Math"/>
-          <w:sz w:val="24"/>
-          <w:szCs w:val="24"/>
-          <w:vertAlign w:val="subscript"/>
-        </w:rPr>
-        <w:t>𝒊</w:t>
-      </w:r>
-      <w:r>
-        <w:rPr>
-          <w:rStyle w:val="s1"/>
-          <w:rFonts w:ascii="Times New Roman" w:hAnsi="Times New Roman"/>
-          <w:sz w:val="24"/>
-          <w:szCs w:val="24"/>
-        </w:rPr>
         <w:tab/>
       </w:r>
       <w:r>
         <w:rPr>
-          <w:rStyle w:val="s1"/>
           <w:rFonts w:ascii="Times New Roman" w:hAnsi="Times New Roman"/>
           <w:sz w:val="24"/>
           <w:szCs w:val="24"/>
@@ -4346,25 +4323,7 @@
           <w:sz w:val="24"/>
           <w:szCs w:val="24"/>
         </w:rPr>
-        <w:t xml:space="preserve">Learning could be done using a simple delta rule on </w:t>
-      </w:r>
-      <w:proofErr w:type="spellStart"/>
-      <w:r>
-        <w:rPr>
-          <w:rFonts w:ascii="Times New Roman" w:hAnsi="Times New Roman" w:cs="Times New Roman"/>
-          <w:sz w:val="24"/>
-          <w:szCs w:val="24"/>
-        </w:rPr>
-        <w:t>ϑ’s</w:t>
-      </w:r>
-      <w:proofErr w:type="spellEnd"/>
-      <w:r>
-        <w:rPr>
-          <w:rFonts w:ascii="Times New Roman" w:hAnsi="Times New Roman" w:cs="Times New Roman"/>
-          <w:sz w:val="24"/>
-          <w:szCs w:val="24"/>
-        </w:rPr>
-        <w:t xml:space="preserve"> two parameters </w:t>
+        <w:t xml:space="preserve">Learning could be done using a simple delta rule on ϑ’s two parameters </w:t>
       </w:r>
       <w:r>
         <w:rPr>
@@ -4381,9 +4340,17 @@
           <w:szCs w:val="24"/>
           <w:vertAlign w:val="subscript"/>
         </w:rPr>
-        <w:t>𝑹</w:t>
-      </w:r>
-      <w:proofErr w:type="gramStart"/>
+        <w:t>𝑹𝟎</w:t>
+      </w:r>
+      <w:r>
+        <w:rPr>
+          <w:rFonts w:ascii="Times New Roman" w:hAnsi="Times New Roman" w:cs="Times New Roman"/>
+          <w:sz w:val="24"/>
+          <w:szCs w:val="24"/>
+          <w:vertAlign w:val="subscript"/>
+        </w:rPr>
+        <w:t>,</w:t>
+      </w:r>
       <w:r>
         <w:rPr>
           <w:rFonts w:ascii="Cambria Math" w:eastAsia="Cambria Math" w:hAnsi="Cambria Math" w:cs="Cambria Math"/>
@@ -4391,27 +4358,8 @@
           <w:szCs w:val="24"/>
           <w:vertAlign w:val="subscript"/>
         </w:rPr>
-        <w:t>𝟎</w:t>
-      </w:r>
-      <w:r>
-        <w:rPr>
-          <w:rFonts w:ascii="Times New Roman" w:hAnsi="Times New Roman" w:cs="Times New Roman"/>
-          <w:sz w:val="24"/>
-          <w:szCs w:val="24"/>
-          <w:vertAlign w:val="subscript"/>
-        </w:rPr>
-        <w:t>,</w:t>
-      </w:r>
-      <w:r>
-        <w:rPr>
-          <w:rFonts w:ascii="Cambria Math" w:eastAsia="Cambria Math" w:hAnsi="Cambria Math" w:cs="Cambria Math"/>
-          <w:sz w:val="24"/>
-          <w:szCs w:val="24"/>
-          <w:vertAlign w:val="subscript"/>
-        </w:rPr>
         <w:t>𝒕</w:t>
       </w:r>
-      <w:proofErr w:type="gramEnd"/>
       <w:r>
         <w:rPr>
           <w:rFonts w:ascii="Times New Roman" w:eastAsia="Cambria Math" w:hAnsi="Times New Roman" w:cs="Times New Roman"/>
@@ -4660,7 +4608,6 @@
         </w:rPr>
         <w:t>−</w:t>
       </w:r>
-      <w:proofErr w:type="gramStart"/>
       <w:r>
         <w:rPr>
           <w:rFonts w:ascii="Cambria Math" w:eastAsia="Cambria Math" w:hAnsi="Cambria Math" w:cs="Cambria Math"/>
@@ -4688,7 +4635,6 @@
         </w:rPr>
         <w:t>𝒕</w:t>
       </w:r>
-      <w:proofErr w:type="gramEnd"/>
       <w:r>
         <w:rPr>
           <w:rFonts w:cs="Times New Roman"/>
@@ -4796,31 +4742,22 @@
           <w:rFonts w:ascii="Cambria Math" w:eastAsia="Cambria Math" w:hAnsi="Cambria Math" w:cs="Cambria Math"/>
           <w:vertAlign w:val="subscript"/>
         </w:rPr>
-        <w:t>𝑹</w:t>
-      </w:r>
-      <w:proofErr w:type="gramStart"/>
+        <w:t>𝑹𝟎</w:t>
+      </w:r>
+      <w:r>
+        <w:rPr>
+          <w:rFonts w:cs="Times New Roman"/>
+          <w:vertAlign w:val="subscript"/>
+        </w:rPr>
+        <w:t>,</w:t>
+      </w:r>
       <w:r>
         <w:rPr>
           <w:rFonts w:ascii="Cambria Math" w:eastAsia="Cambria Math" w:hAnsi="Cambria Math" w:cs="Cambria Math"/>
           <w:vertAlign w:val="subscript"/>
         </w:rPr>
-        <w:t>𝟎</w:t>
-      </w:r>
-      <w:r>
-        <w:rPr>
-          <w:rFonts w:cs="Times New Roman"/>
-          <w:vertAlign w:val="subscript"/>
-        </w:rPr>
-        <w:t>,</w:t>
-      </w:r>
-      <w:r>
-        <w:rPr>
-          <w:rFonts w:ascii="Cambria Math" w:eastAsia="Cambria Math" w:hAnsi="Cambria Math" w:cs="Cambria Math"/>
-          <w:vertAlign w:val="subscript"/>
-        </w:rPr>
         <w:t>𝒕</w:t>
       </w:r>
-      <w:proofErr w:type="gramEnd"/>
       <w:r>
         <w:rPr>
           <w:rFonts w:cs="Times New Roman"/>
@@ -4987,19 +4924,11 @@
         </w:rPr>
         <w:t xml:space="preserve">Fehr &amp; Schmidt, 2001; </w:t>
       </w:r>
-      <w:proofErr w:type="spellStart"/>
-      <w:r>
-        <w:rPr>
-          <w:rFonts w:cs="Times New Roman"/>
-        </w:rPr>
-        <w:t>Niv</w:t>
-      </w:r>
-      <w:proofErr w:type="spellEnd"/>
-      <w:r>
-        <w:rPr>
-          <w:rFonts w:cs="Times New Roman"/>
-        </w:rPr>
-        <w:t xml:space="preserve"> et al., 2012</w:t>
+      <w:r>
+        <w:rPr>
+          <w:rFonts w:cs="Times New Roman"/>
+        </w:rPr>
+        <w:t>Niv et al., 2012</w:t>
       </w:r>
       <w:r>
         <w:rPr>
@@ -5044,30 +4973,16 @@
         <w:pStyle w:val="NormalWeb"/>
         <w:ind w:left="480" w:hanging="480"/>
       </w:pPr>
-      <w:proofErr w:type="spellStart"/>
-      <w:r>
-        <w:t>Camerer</w:t>
-      </w:r>
-      <w:proofErr w:type="spellEnd"/>
-      <w:r>
-        <w:t xml:space="preserve">, C. (2003). Behavioral Game Theory: Experiments in Strategic Interaction. </w:t>
+      <w:r>
+        <w:t xml:space="preserve">Camerer, C. (2003). Behavioral Game Theory: Experiments in Strategic Interaction. </w:t>
       </w:r>
       <w:r>
         <w:rPr>
           <w:i/>
           <w:iCs/>
         </w:rPr>
-        <w:t xml:space="preserve">Insights in Decision Making: A Tribute to Hillel J. </w:t>
-      </w:r>
-      <w:proofErr w:type="spellStart"/>
-      <w:r>
-        <w:rPr>
-          <w:i/>
-          <w:iCs/>
-        </w:rPr>
-        <w:t>Einhorn</w:t>
-      </w:r>
-      <w:proofErr w:type="spellEnd"/>
+        <w:t>Insights in Decision Making: A Tribute to Hillel J. Einhorn</w:t>
+      </w:r>
       <w:r>
         <w:t>, 544. https://doi.org/10.1024/0301-1526.32.1.54</w:t>
       </w:r>
@@ -5135,29 +5050,8 @@
         <w:pStyle w:val="NormalWeb"/>
         <w:ind w:left="480" w:hanging="480"/>
       </w:pPr>
-      <w:proofErr w:type="spellStart"/>
-      <w:r>
-        <w:t>Henrich</w:t>
-      </w:r>
-      <w:proofErr w:type="spellEnd"/>
-      <w:r>
-        <w:t xml:space="preserve">, J., Boyd, R., Bowles, S., </w:t>
-      </w:r>
-      <w:proofErr w:type="spellStart"/>
-      <w:r>
-        <w:t>Camerer</w:t>
-      </w:r>
-      <w:proofErr w:type="spellEnd"/>
-      <w:r>
-        <w:t xml:space="preserve">, C., Fehr, E., </w:t>
-      </w:r>
-      <w:proofErr w:type="spellStart"/>
-      <w:r>
-        <w:t>Gintis</w:t>
-      </w:r>
-      <w:proofErr w:type="spellEnd"/>
-      <w:r>
-        <w:t xml:space="preserve">, H., … Tracer, D. (2005). “Economic man” in cross-cultural perspective: Behavioral experiments in 15 small-scale societies. </w:t>
+      <w:r>
+        <w:t xml:space="preserve">Henrich, J., Boyd, R., Bowles, S., Camerer, C., Fehr, E., Gintis, H., … Tracer, D. (2005). “Economic man” in cross-cultural perspective: Behavioral experiments in 15 small-scale societies. </w:t>
       </w:r>
       <w:r>
         <w:rPr>
@@ -5185,29 +5079,8 @@
         <w:pStyle w:val="NormalWeb"/>
         <w:ind w:left="480" w:hanging="480"/>
       </w:pPr>
-      <w:proofErr w:type="spellStart"/>
-      <w:r>
-        <w:t>Niv</w:t>
-      </w:r>
-      <w:proofErr w:type="spellEnd"/>
-      <w:r>
-        <w:t xml:space="preserve">, Y., </w:t>
-      </w:r>
-      <w:proofErr w:type="spellStart"/>
-      <w:r>
-        <w:t>Edlund</w:t>
-      </w:r>
-      <w:proofErr w:type="spellEnd"/>
-      <w:r>
-        <w:t xml:space="preserve">, J. A., Dayan, P., &amp; </w:t>
-      </w:r>
-      <w:proofErr w:type="spellStart"/>
-      <w:r>
-        <w:t>O’Doherty</w:t>
-      </w:r>
-      <w:proofErr w:type="spellEnd"/>
-      <w:r>
-        <w:t xml:space="preserve">, J. P. (2012). Neural Prediction Errors Reveal a Risk-Sensitive Reinforcement-Learning Process in the Human Brain. </w:t>
+      <w:r>
+        <w:t xml:space="preserve">Niv, Y., Edlund, J. A., Dayan, P., &amp; O’Doherty, J. P. (2012). Neural Prediction Errors Reveal a Risk-Sensitive Reinforcement-Learning Process in the Human Brain. </w:t>
       </w:r>
       <w:r>
         <w:rPr>
@@ -5235,29 +5108,8 @@
         <w:pStyle w:val="NormalWeb"/>
         <w:ind w:left="480" w:hanging="480"/>
       </w:pPr>
-      <w:proofErr w:type="spellStart"/>
-      <w:r>
-        <w:t>Oosterbeek</w:t>
-      </w:r>
-      <w:proofErr w:type="spellEnd"/>
-      <w:r>
-        <w:t xml:space="preserve">, H., </w:t>
-      </w:r>
-      <w:proofErr w:type="spellStart"/>
-      <w:r>
-        <w:t>Sloof</w:t>
-      </w:r>
-      <w:proofErr w:type="spellEnd"/>
-      <w:r>
-        <w:t xml:space="preserve">, R., &amp; van de </w:t>
-      </w:r>
-      <w:proofErr w:type="spellStart"/>
-      <w:r>
-        <w:t>Kuilen</w:t>
-      </w:r>
-      <w:proofErr w:type="spellEnd"/>
-      <w:r>
-        <w:t xml:space="preserve">, G. (2004). Cultural differences in ultimatum experiments: Evidence from a meta-analysis. </w:t>
+      <w:r>
+        <w:t xml:space="preserve">Oosterbeek, H., Sloof, R., &amp; van de Kuilen, G. (2004). Cultural differences in ultimatum experiments: Evidence from a meta-analysis. </w:t>
       </w:r>
       <w:r>
         <w:rPr>
@@ -5297,7 +5149,7 @@
 
 <file path=word/comments.xml><?xml version="1.0" encoding="utf-8"?>
 <w:comments xmlns:wpc="http://schemas.microsoft.com/office/word/2010/wordprocessingCanvas" xmlns:mo="http://schemas.microsoft.com/office/mac/office/2008/main" xmlns:mc="http://schemas.openxmlformats.org/markup-compatibility/2006" xmlns:mv="urn:schemas-microsoft-com:mac:vml" xmlns:o="urn:schemas-microsoft-com:office:office" xmlns:r="http://schemas.openxmlformats.org/officeDocument/2006/relationships" xmlns:m="http://schemas.openxmlformats.org/officeDocument/2006/math" xmlns:v="urn:schemas-microsoft-com:vml" xmlns:wp14="http://schemas.microsoft.com/office/word/2010/wordprocessingDrawing" xmlns:wp="http://schemas.openxmlformats.org/drawingml/2006/wordprocessingDrawing" xmlns:w10="urn:schemas-microsoft-com:office:word" xmlns:w="http://schemas.openxmlformats.org/wordprocessingml/2006/main" xmlns:w14="http://schemas.microsoft.com/office/word/2010/wordml" xmlns:w15="http://schemas.microsoft.com/office/word/2012/wordml" xmlns:wpg="http://schemas.microsoft.com/office/word/2010/wordprocessingGroup" xmlns:wpi="http://schemas.microsoft.com/office/word/2010/wordprocessingInk" xmlns:wne="http://schemas.microsoft.com/office/word/2006/wordml" xmlns:wps="http://schemas.microsoft.com/office/word/2010/wordprocessingShape" mc:Ignorable="w14 w15 wp14">
-  <w:comment w:id="1" w:author="Michael Giffin" w:date="2017-08-30T14:53:00Z" w:initials="MG">
+  <w:comment w:id="0" w:author="Michael Giffin" w:date="2017-08-30T14:53:00Z" w:initials="MG">
     <w:p>
       <w:pPr>
         <w:pStyle w:val="CommentText"/>
@@ -5373,7 +5225,7 @@
       </w:r>
     </w:p>
   </w:comment>
-  <w:comment w:id="2" w:author="Michael Giffin" w:date="2017-08-29T16:59:00Z" w:initials="MG">
+  <w:comment w:id="1" w:author="Michael Giffin" w:date="2017-08-29T16:59:00Z" w:initials="MG">
     <w:p>
       <w:pPr>
         <w:pStyle w:val="CommentText"/>
@@ -6292,7 +6144,7 @@
 </file>
 
 <file path=customXml/itemProps1.xml><?xml version="1.0" encoding="utf-8"?>
-<ds:datastoreItem xmlns:ds="http://schemas.openxmlformats.org/officeDocument/2006/customXml" ds:itemID="{9365E146-1E76-EE42-B9F1-CFAD7771A7B0}">
+<ds:datastoreItem xmlns:ds="http://schemas.openxmlformats.org/officeDocument/2006/customXml" ds:itemID="{A6D5BA50-9408-D24F-BF3F-FBB1E1F75133}">
   <ds:schemaRefs>
     <ds:schemaRef ds:uri="http://schemas.openxmlformats.org/officeDocument/2006/bibliography"/>
   </ds:schemaRefs>

</xml_diff>

<commit_message>
working on powerpoint for UG
</commit_message>
<xml_diff>
--- a/reports/Research_Summary_MG_2017_09_14.docx
+++ b/reports/Research_Summary_MG_2017_09_14.docx
@@ -3138,8 +3138,6 @@
           <w:szCs w:val="24"/>
         </w:rPr>
       </w:pPr>
-      <w:bookmarkStart w:id="2" w:name="_GoBack"/>
-      <w:bookmarkEnd w:id="2"/>
       <w:r>
         <w:rPr>
           <w:rStyle w:val="s1"/>
@@ -3570,15 +3568,8 @@
             </m:ctrlPr>
           </m:fPr>
           <m:num>
-            <m:r>
-              <w:rPr>
-                <w:sz w:val="28"/>
-                <w:szCs w:val="28"/>
-              </w:rPr>
-              <m:t>eβ×</m:t>
-            </m:r>
-            <m:sSub>
-              <m:sSubPr>
+            <m:sSup>
+              <m:sSupPr>
                 <m:ctrlPr>
                   <w:rPr>
                     <w:i/>
@@ -3586,26 +3577,55 @@
                     <w:szCs w:val="28"/>
                   </w:rPr>
                 </m:ctrlPr>
-              </m:sSubPr>
+              </m:sSupPr>
               <m:e>
                 <m:r>
                   <w:rPr>
                     <w:sz w:val="28"/>
                     <w:szCs w:val="28"/>
                   </w:rPr>
-                  <m:t>V</m:t>
+                  <m:t>e</m:t>
                 </m:r>
               </m:e>
-              <m:sub>
+              <m:sup>
                 <m:r>
                   <w:rPr>
                     <w:sz w:val="28"/>
                     <w:szCs w:val="28"/>
                   </w:rPr>
-                  <m:t>i</m:t>
+                  <m:t>β×</m:t>
                 </m:r>
-              </m:sub>
-            </m:sSub>
+                <m:sSub>
+                  <m:sSubPr>
+                    <m:ctrlPr>
+                      <w:rPr>
+                        <w:i/>
+                        <w:sz w:val="28"/>
+                        <w:szCs w:val="28"/>
+                      </w:rPr>
+                    </m:ctrlPr>
+                  </m:sSubPr>
+                  <m:e>
+                    <m:r>
+                      <w:rPr>
+                        <w:sz w:val="28"/>
+                        <w:szCs w:val="28"/>
+                      </w:rPr>
+                      <m:t>V</m:t>
+                    </m:r>
+                  </m:e>
+                  <m:sub>
+                    <m:r>
+                      <w:rPr>
+                        <w:sz w:val="28"/>
+                        <w:szCs w:val="28"/>
+                      </w:rPr>
+                      <m:t>i</m:t>
+                    </m:r>
+                  </m:sub>
+                </m:sSub>
+              </m:sup>
+            </m:sSup>
           </m:num>
           <m:den>
             <m:nary>
@@ -3721,6 +3741,8 @@
         </w:rPr>
         <w:t>(4)</w:t>
       </w:r>
+      <w:bookmarkStart w:id="2" w:name="_GoBack"/>
+      <w:bookmarkEnd w:id="2"/>
     </w:p>
     <w:p>
       <w:pPr>
@@ -4873,20 +4895,14 @@
         <w:rPr>
           <w:rFonts w:cs="Times New Roman"/>
         </w:rPr>
+        <w:lastRenderedPageBreak/>
         <w:tab/>
       </w:r>
       <w:r>
         <w:rPr>
           <w:rFonts w:cs="Times New Roman"/>
         </w:rPr>
-        <w:t xml:space="preserve">In addition to the parameters included in the above equations, we can test alternative models against one another containing additional free parameters capturing such processes as </w:t>
-      </w:r>
-      <w:r>
-        <w:rPr>
-          <w:rFonts w:cs="Times New Roman"/>
-        </w:rPr>
-        <w:lastRenderedPageBreak/>
-        <w:t xml:space="preserve">risk propensity/aversion, </w:t>
+        <w:t xml:space="preserve">In addition to the parameters included in the above equations, we can test alternative models against one another containing additional free parameters capturing such processes as risk propensity/aversion, </w:t>
       </w:r>
       <w:r>
         <w:rPr>
@@ -6144,7 +6160,7 @@
 </file>
 
 <file path=customXml/itemProps1.xml><?xml version="1.0" encoding="utf-8"?>
-<ds:datastoreItem xmlns:ds="http://schemas.openxmlformats.org/officeDocument/2006/customXml" ds:itemID="{A6D5BA50-9408-D24F-BF3F-FBB1E1F75133}">
+<ds:datastoreItem xmlns:ds="http://schemas.openxmlformats.org/officeDocument/2006/customXml" ds:itemID="{875A2DFC-30BB-DF43-9069-25920C0046CF}">
   <ds:schemaRefs>
     <ds:schemaRef ds:uri="http://schemas.openxmlformats.org/officeDocument/2006/bibliography"/>
   </ds:schemaRefs>

</xml_diff>

<commit_message>
since making fMRI stimulus
</commit_message>
<xml_diff>
--- a/reports/Research_Summary_MG_2017_09_14.docx
+++ b/reports/Research_Summary_MG_2017_09_14.docx
@@ -315,7 +315,10 @@
         <w:t xml:space="preserve">that </w:t>
       </w:r>
       <w:r>
-        <w:t>will be accepted by receivers</w:t>
+        <w:t xml:space="preserve">will be accepted by </w:t>
+      </w:r>
+      <w:r>
+        <w:t>responders</w:t>
       </w:r>
       <w:r>
         <w:t>, and</w:t>
@@ -472,7 +475,12 @@
         <w:ind w:firstLine="720"/>
       </w:pPr>
       <w:r>
-        <w:t>If this failure to learn is indeed cause by reliance on the fairness norm</w:t>
+        <w:t>If this failure to learn is indeed cause by reliance on the</w:t>
+      </w:r>
+      <w:bookmarkStart w:id="0" w:name="_GoBack"/>
+      <w:bookmarkEnd w:id="0"/>
+      <w:r>
+        <w:t xml:space="preserve"> fairness norm</w:t>
       </w:r>
       <w:r>
         <w:t xml:space="preserve"> and not simply on fear that an offer will be rejected</w:t>
@@ -517,7 +525,10 @@
         <w:t xml:space="preserve"> </w:t>
       </w:r>
       <w:r>
-        <w:t xml:space="preserve">receivers, and thus behave optimally. </w:t>
+        <w:t>receivers, and thus behave optimally.</w:t>
+      </w:r>
+      <w:r>
+        <w:t xml:space="preserve"> </w:t>
       </w:r>
     </w:p>
     <w:p>
@@ -529,23 +540,23 @@
       <w:pPr>
         <w:spacing w:line="480" w:lineRule="auto"/>
       </w:pPr>
-      <w:commentRangeStart w:id="0"/>
+      <w:commentRangeStart w:id="1"/>
       <w:r>
         <w:t>Design</w:t>
       </w:r>
-      <w:commentRangeEnd w:id="0"/>
+      <w:commentRangeEnd w:id="1"/>
       <w:r>
         <w:rPr>
           <w:rStyle w:val="CommentReference"/>
         </w:rPr>
-        <w:commentReference w:id="0"/>
+        <w:commentReference w:id="1"/>
       </w:r>
     </w:p>
     <w:p>
       <w:pPr>
         <w:spacing w:line="480" w:lineRule="auto"/>
       </w:pPr>
-      <w:commentRangeStart w:id="1"/>
+      <w:commentRangeStart w:id="2"/>
       <w:r>
         <w:t>Each p</w:t>
       </w:r>
@@ -564,7 +575,7 @@
       <w:r>
         <w:t xml:space="preserve"> in two different conditions: social (in which they are playing against other individuals), and computer (in which they are explicitly playing against a computerized algorithm programmed to mimic the acceptance threshold distributions of the real individuals). </w:t>
       </w:r>
-      <w:commentRangeEnd w:id="1"/>
+      <w:commentRangeEnd w:id="2"/>
       <w:r>
         <w:t xml:space="preserve">In both of these conditions </w:t>
       </w:r>
@@ -572,7 +583,7 @@
         <w:rPr>
           <w:rStyle w:val="CommentReference"/>
         </w:rPr>
-        <w:commentReference w:id="1"/>
+        <w:commentReference w:id="2"/>
       </w:r>
       <w:r>
         <w:t>proposers will play ag</w:t>
@@ -3741,8 +3752,6 @@
         </w:rPr>
         <w:t>(4)</w:t>
       </w:r>
-      <w:bookmarkStart w:id="2" w:name="_GoBack"/>
-      <w:bookmarkEnd w:id="2"/>
     </w:p>
     <w:p>
       <w:pPr>
@@ -5165,7 +5174,7 @@
 
 <file path=word/comments.xml><?xml version="1.0" encoding="utf-8"?>
 <w:comments xmlns:wpc="http://schemas.microsoft.com/office/word/2010/wordprocessingCanvas" xmlns:mo="http://schemas.microsoft.com/office/mac/office/2008/main" xmlns:mc="http://schemas.openxmlformats.org/markup-compatibility/2006" xmlns:mv="urn:schemas-microsoft-com:mac:vml" xmlns:o="urn:schemas-microsoft-com:office:office" xmlns:r="http://schemas.openxmlformats.org/officeDocument/2006/relationships" xmlns:m="http://schemas.openxmlformats.org/officeDocument/2006/math" xmlns:v="urn:schemas-microsoft-com:vml" xmlns:wp14="http://schemas.microsoft.com/office/word/2010/wordprocessingDrawing" xmlns:wp="http://schemas.openxmlformats.org/drawingml/2006/wordprocessingDrawing" xmlns:w10="urn:schemas-microsoft-com:office:word" xmlns:w="http://schemas.openxmlformats.org/wordprocessingml/2006/main" xmlns:w14="http://schemas.microsoft.com/office/word/2010/wordml" xmlns:w15="http://schemas.microsoft.com/office/word/2012/wordml" xmlns:wpg="http://schemas.microsoft.com/office/word/2010/wordprocessingGroup" xmlns:wpi="http://schemas.microsoft.com/office/word/2010/wordprocessingInk" xmlns:wne="http://schemas.microsoft.com/office/word/2006/wordml" xmlns:wps="http://schemas.microsoft.com/office/word/2010/wordprocessingShape" mc:Ignorable="w14 w15 wp14">
-  <w:comment w:id="0" w:author="Michael Giffin" w:date="2017-08-30T14:53:00Z" w:initials="MG">
+  <w:comment w:id="1" w:author="Michael Giffin" w:date="2017-08-30T14:53:00Z" w:initials="MG">
     <w:p>
       <w:pPr>
         <w:pStyle w:val="CommentText"/>
@@ -5241,7 +5250,7 @@
       </w:r>
     </w:p>
   </w:comment>
-  <w:comment w:id="1" w:author="Michael Giffin" w:date="2017-08-29T16:59:00Z" w:initials="MG">
+  <w:comment w:id="2" w:author="Michael Giffin" w:date="2017-08-29T16:59:00Z" w:initials="MG">
     <w:p>
       <w:pPr>
         <w:pStyle w:val="CommentText"/>
@@ -6160,7 +6169,7 @@
 </file>
 
 <file path=customXml/itemProps1.xml><?xml version="1.0" encoding="utf-8"?>
-<ds:datastoreItem xmlns:ds="http://schemas.openxmlformats.org/officeDocument/2006/customXml" ds:itemID="{875A2DFC-30BB-DF43-9069-25920C0046CF}">
+<ds:datastoreItem xmlns:ds="http://schemas.openxmlformats.org/officeDocument/2006/customXml" ds:itemID="{9570D099-B7E6-454D-A111-077E3C5B7C20}">
   <ds:schemaRefs>
     <ds:schemaRef ds:uri="http://schemas.openxmlformats.org/officeDocument/2006/bibliography"/>
   </ds:schemaRefs>

</xml_diff>